<commit_message>
commit changes made to prisma documents before submission
</commit_message>
<xml_diff>
--- a/docs/PRISMA_2020_abstract_checklist.docx
+++ b/docs/PRISMA_2020_abstract_checklist.docx
@@ -849,7 +849,7 @@
                 <w:sz w:val="22"/>
                 <w:szCs w:val="22"/>
               </w:rPr>
-              <w:t>No*</w:t>
+              <w:t>Yes</w:t>
             </w:r>
           </w:p>
         </w:tc>
@@ -995,7 +995,7 @@
                 <w:sz w:val="22"/>
                 <w:szCs w:val="22"/>
               </w:rPr>
-              <w:t>No*</w:t>
+              <w:t>Yes</w:t>
             </w:r>
           </w:p>
         </w:tc>
@@ -2140,7 +2140,7 @@
                 <w:sz w:val="22"/>
                 <w:szCs w:val="22"/>
               </w:rPr>
-              <w:t>No*</w:t>
+              <w:t>Yes</w:t>
             </w:r>
           </w:p>
         </w:tc>

</xml_diff>